<commit_message>
Submission for Module01 - Nikki Hessner
</commit_message>
<xml_diff>
--- a/PE01-HelloWorld/CS624 - Hello World.docx
+++ b/PE01-HelloWorld/CS624 - Hello World.docx
@@ -1,6 +1,6 @@
 
 <file path=word/document.xml><?xml version="1.0" encoding="utf-8"?>
-<w:document xmlns:wpc="http://schemas.microsoft.com/office/word/2010/wordprocessingCanvas" xmlns:cx="http://schemas.microsoft.com/office/drawing/2014/chartex" xmlns:cx1="http://schemas.microsoft.com/office/drawing/2015/9/8/chartex" xmlns:cx2="http://schemas.microsoft.com/office/drawing/2015/10/21/chartex" xmlns:cx3="http://schemas.microsoft.com/office/drawing/2016/5/9/chartex" xmlns:cx4="http://schemas.microsoft.com/office/drawing/2016/5/10/chartex" xmlns:cx5="http://schemas.microsoft.com/office/drawing/2016/5/11/chartex" xmlns:cx6="http://schemas.microsoft.com/office/drawing/2016/5/12/chartex" xmlns:cx7="http://schemas.microsoft.com/office/drawing/2016/5/13/chartex" xmlns:cx8="http://schemas.microsoft.com/office/drawing/2016/5/14/chartex" xmlns:mc="http://schemas.openxmlformats.org/markup-compatibility/2006" xmlns:aink="http://schemas.microsoft.com/office/drawing/2016/ink" xmlns:am3d="http://schemas.microsoft.com/office/drawing/2017/model3d" xmlns:o="urn:schemas-microsoft-com:office:office" xmlns:oel="http://schemas.microsoft.com/office/2019/extlst" xmlns:r="http://schemas.openxmlformats.org/officeDocument/2006/relationships" xmlns:m="http://schemas.openxmlformats.org/officeDocument/2006/math" xmlns:v="urn:schemas-microsoft-com:vml" xmlns:wp14="http://schemas.microsoft.com/office/word/2010/wordprocessingDrawing" xmlns:wp="http://schemas.openxmlformats.org/drawingml/2006/wordprocessingDrawing" xmlns:w10="urn:schemas-microsoft-com:office:word" xmlns:w="http://schemas.openxmlformats.org/wordprocessingml/2006/main" xmlns:w14="http://schemas.microsoft.com/office/word/2010/wordml" xmlns:w15="http://schemas.microsoft.com/office/word/2012/wordml" xmlns:w16cex="http://schemas.microsoft.com/office/word/2018/wordml/cex" xmlns:w16cid="http://schemas.microsoft.com/office/word/2016/wordml/cid" xmlns:w16="http://schemas.microsoft.com/office/word/2018/wordml" xmlns:w16sdtdh="http://schemas.microsoft.com/office/word/2020/wordml/sdtdatahash" xmlns:w16se="http://schemas.microsoft.com/office/word/2015/wordml/symex" xmlns:wpg="http://schemas.microsoft.com/office/word/2010/wordprocessingGroup" xmlns:wpi="http://schemas.microsoft.com/office/word/2010/wordprocessingInk" xmlns:wne="http://schemas.microsoft.com/office/word/2006/wordml" xmlns:wps="http://schemas.microsoft.com/office/word/2010/wordprocessingShape" mc:Ignorable="w14 w15 w16se w16cid w16 w16cex w16sdtdh wp14">
+<w:document xmlns:wpc="http://schemas.microsoft.com/office/word/2010/wordprocessingCanvas" xmlns:cx="http://schemas.microsoft.com/office/drawing/2014/chartex" xmlns:cx1="http://schemas.microsoft.com/office/drawing/2015/9/8/chartex" xmlns:cx2="http://schemas.microsoft.com/office/drawing/2015/10/21/chartex" xmlns:cx3="http://schemas.microsoft.com/office/drawing/2016/5/9/chartex" xmlns:cx4="http://schemas.microsoft.com/office/drawing/2016/5/10/chartex" xmlns:cx5="http://schemas.microsoft.com/office/drawing/2016/5/11/chartex" xmlns:cx6="http://schemas.microsoft.com/office/drawing/2016/5/12/chartex" xmlns:cx7="http://schemas.microsoft.com/office/drawing/2016/5/13/chartex" xmlns:cx8="http://schemas.microsoft.com/office/drawing/2016/5/14/chartex" xmlns:mc="http://schemas.openxmlformats.org/markup-compatibility/2006" xmlns:aink="http://schemas.microsoft.com/office/drawing/2016/ink" xmlns:am3d="http://schemas.microsoft.com/office/drawing/2017/model3d" xmlns:o="urn:schemas-microsoft-com:office:office" xmlns:oel="http://schemas.microsoft.com/office/2019/extlst" xmlns:r="http://schemas.openxmlformats.org/officeDocument/2006/relationships" xmlns:m="http://schemas.openxmlformats.org/officeDocument/2006/math" xmlns:v="urn:schemas-microsoft-com:vml" xmlns:wp14="http://schemas.microsoft.com/office/word/2010/wordprocessingDrawing" xmlns:wp="http://schemas.openxmlformats.org/drawingml/2006/wordprocessingDrawing" xmlns:w10="urn:schemas-microsoft-com:office:word" xmlns:w="http://schemas.openxmlformats.org/wordprocessingml/2006/main" xmlns:w14="http://schemas.microsoft.com/office/word/2010/wordml" xmlns:w15="http://schemas.microsoft.com/office/word/2012/wordml" xmlns:w16cex="http://schemas.microsoft.com/office/word/2018/wordml/cex" xmlns:w16cid="http://schemas.microsoft.com/office/word/2016/wordml/cid" xmlns:w16="http://schemas.microsoft.com/office/word/2018/wordml" xmlns:w16du="http://schemas.microsoft.com/office/word/2023/wordml/word16du" xmlns:w16sdtdh="http://schemas.microsoft.com/office/word/2020/wordml/sdtdatahash" xmlns:w16se="http://schemas.microsoft.com/office/word/2015/wordml/symex" xmlns:wpg="http://schemas.microsoft.com/office/word/2010/wordprocessingGroup" xmlns:wpi="http://schemas.microsoft.com/office/word/2010/wordprocessingInk" xmlns:wne="http://schemas.microsoft.com/office/word/2006/wordml" xmlns:wps="http://schemas.microsoft.com/office/word/2010/wordprocessingShape" mc:Ignorable="w14 w15 w16se w16cid w16 w16cex w16sdtdh wp14">
   <w:body>
     <w:p>
       <w:pPr>
@@ -889,9 +889,9 @@
           <w:color w:val="000000" w:themeColor="text1"/>
         </w:rPr>
         <w:drawing>
-          <wp:inline distT="0" distB="0" distL="0" distR="0" wp14:anchorId="6C7E28C1" wp14:editId="3EEE5871">
+          <wp:inline distT="0" distB="0" distL="0" distR="0" wp14:anchorId="6C7E28C1" wp14:editId="1CFDD2C1">
             <wp:extent cx="3115110" cy="2638793"/>
-            <wp:effectExtent l="0" t="0" r="9525" b="9525"/>
+            <wp:effectExtent l="0" t="0" r="0" b="3175"/>
             <wp:docPr id="1" name="Picture 1"/>
             <wp:cNvGraphicFramePr>
               <a:graphicFrameLocks xmlns:a="http://schemas.openxmlformats.org/drawingml/2006/main" noChangeAspect="1"/>
@@ -917,6 +917,9 @@
                     <a:prstGeom prst="rect">
                       <a:avLst/>
                     </a:prstGeom>
+                    <a:solidFill>
+                      <a:schemeClr val="accent1"/>
+                    </a:solidFill>
                   </pic:spPr>
                 </pic:pic>
               </a:graphicData>
@@ -1146,7 +1149,7 @@
                   <v:h position="#0,#1" xrange="0,21600" yrange="0,10800"/>
                 </v:handles>
               </v:shapetype>
-              <v:shape id="Arrow: Right 10" o:spid="_x0000_s1026" type="#_x0000_t13" style="position:absolute;margin-left:54.3pt;margin-top:52.2pt;width:14.2pt;height:14.75pt;rotation:-90;z-index:251666432;visibility:visible;mso-wrap-style:square;mso-wrap-distance-left:9pt;mso-wrap-distance-top:0;mso-wrap-distance-right:9pt;mso-wrap-distance-bottom:0;mso-position-horizontal:absolute;mso-position-horizontal-relative:text;mso-position-vertical:absolute;mso-position-vertical-relative:text;v-text-anchor:middle" o:gfxdata="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" adj="10800" fillcolor="#c00000" strokecolor="#c00000" strokeweight="1pt">
+              <v:shape id="Arrow: Right 10" o:spid="_x0000_s1026" type="#_x0000_t13" style="position:absolute;margin-left:54.3pt;margin-top:52.2pt;width:14.2pt;height:14.75pt;rotation:-90;z-index:251666432;visibility:visible;mso-wrap-style:square;mso-wrap-distance-left:9pt;mso-wrap-distance-top:0;mso-wrap-distance-right:9pt;mso-wrap-distance-bottom:0;mso-position-horizontal:absolute;mso-position-horizontal-relative:text;mso-position-vertical:absolute;mso-position-vertical-relative:text;v-text-anchor:middle" o:gfxdata="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" adj="10800" fillcolor="#c00000" strokecolor="#c00000" strokeweight="1pt">
                 <v:textbox>
                   <w:txbxContent>
                     <w:p>
@@ -1452,7 +1455,7 @@
               </wp:anchor>
             </w:drawing>
           </mc:Choice>
-          <mc:Fallback xmlns:pic="http://schemas.openxmlformats.org/drawingml/2006/picture" xmlns:a="http://schemas.openxmlformats.org/drawingml/2006/main">
+          <mc:Fallback xmlns:a="http://schemas.openxmlformats.org/drawingml/2006/main" xmlns:pic="http://schemas.openxmlformats.org/drawingml/2006/picture">
             <w:pict>
               <v:shape id="Arrow: Right 6" style="position:absolute;margin-left:63.8pt;margin-top:91.8pt;width:14.2pt;height:14.75pt;z-index:251660288;visibility:visible;mso-wrap-style:square;mso-wrap-distance-left:9pt;mso-wrap-distance-top:0;mso-wrap-distance-right:9pt;mso-wrap-distance-bottom:0;mso-position-horizontal:absolute;mso-position-horizontal-relative:text;mso-position-vertical:absolute;mso-position-vertical-relative:text;v-text-anchor:middle" o:spid="_x0000_s1026" fillcolor="#c00000" strokecolor="#c00000" strokeweight="1pt" type="#_x0000_t13" adj="10800" o:gfxdata="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" w14:anchorId="472A849D"/>
             </w:pict>
@@ -1644,7 +1647,7 @@
               </wp:anchor>
             </w:drawing>
           </mc:Choice>
-          <mc:Fallback xmlns:pic="http://schemas.openxmlformats.org/drawingml/2006/picture" xmlns:a="http://schemas.openxmlformats.org/drawingml/2006/main">
+          <mc:Fallback xmlns:a="http://schemas.openxmlformats.org/drawingml/2006/main" xmlns:pic="http://schemas.openxmlformats.org/drawingml/2006/picture">
             <w:pict>
               <v:shapetype id="_x0000_t13" coordsize="21600,21600" o:spt="13" adj="16200,5400" path="m@0,l@0@1,0@1,0@2@0@2@0,21600,21600,10800xe" w14:anchorId="4BA22415">
                 <v:stroke joinstyle="miter"/>
@@ -1804,7 +1807,28 @@
             <w:rStyle w:val="Hyperlink"/>
             <w:rFonts w:eastAsia="Times New Roman" w:cstheme="minorHAnsi"/>
           </w:rPr>
-          <w:t>README.md</w:t>
+          <w:t>REA</w:t>
+        </w:r>
+        <w:r>
+          <w:rPr>
+            <w:rStyle w:val="Hyperlink"/>
+            <w:rFonts w:eastAsia="Times New Roman" w:cstheme="minorHAnsi"/>
+          </w:rPr>
+          <w:t>D</w:t>
+        </w:r>
+        <w:r>
+          <w:rPr>
+            <w:rStyle w:val="Hyperlink"/>
+            <w:rFonts w:eastAsia="Times New Roman" w:cstheme="minorHAnsi"/>
+          </w:rPr>
+          <w:t>M</w:t>
+        </w:r>
+        <w:r>
+          <w:rPr>
+            <w:rStyle w:val="Hyperlink"/>
+            <w:rFonts w:eastAsia="Times New Roman" w:cstheme="minorHAnsi"/>
+          </w:rPr>
+          <w:t>E.md</w:t>
         </w:r>
       </w:hyperlink>
       <w:r>
@@ -1834,7 +1858,21 @@
             <w:rStyle w:val="Hyperlink"/>
             <w:rFonts w:eastAsia="Times New Roman" w:cstheme="minorHAnsi"/>
           </w:rPr>
-          <w:t>tput model</w:t>
+          <w:t>tpu</w:t>
+        </w:r>
+        <w:r>
+          <w:rPr>
+            <w:rStyle w:val="Hyperlink"/>
+            <w:rFonts w:eastAsia="Times New Roman" w:cstheme="minorHAnsi"/>
+          </w:rPr>
+          <w:t>t</w:t>
+        </w:r>
+        <w:r>
+          <w:rPr>
+            <w:rStyle w:val="Hyperlink"/>
+            <w:rFonts w:eastAsia="Times New Roman" w:cstheme="minorHAnsi"/>
+          </w:rPr>
+          <w:t xml:space="preserve"> model</w:t>
         </w:r>
       </w:hyperlink>
       <w:r>
@@ -2115,7 +2153,7 @@
 </file>
 
 <file path=word/endnotes.xml><?xml version="1.0" encoding="utf-8"?>
-<w:endnotes xmlns:wpc="http://schemas.microsoft.com/office/word/2010/wordprocessingCanvas" xmlns:cx="http://schemas.microsoft.com/office/drawing/2014/chartex" xmlns:cx1="http://schemas.microsoft.com/office/drawing/2015/9/8/chartex" xmlns:cx2="http://schemas.microsoft.com/office/drawing/2015/10/21/chartex" xmlns:cx3="http://schemas.microsoft.com/office/drawing/2016/5/9/chartex" xmlns:cx4="http://schemas.microsoft.com/office/drawing/2016/5/10/chartex" xmlns:cx5="http://schemas.microsoft.com/office/drawing/2016/5/11/chartex" xmlns:cx6="http://schemas.microsoft.com/office/drawing/2016/5/12/chartex" xmlns:cx7="http://schemas.microsoft.com/office/drawing/2016/5/13/chartex" xmlns:cx8="http://schemas.microsoft.com/office/drawing/2016/5/14/chartex" xmlns:mc="http://schemas.openxmlformats.org/markup-compatibility/2006" xmlns:aink="http://schemas.microsoft.com/office/drawing/2016/ink" xmlns:am3d="http://schemas.microsoft.com/office/drawing/2017/model3d" xmlns:o="urn:schemas-microsoft-com:office:office" xmlns:oel="http://schemas.microsoft.com/office/2019/extlst" xmlns:r="http://schemas.openxmlformats.org/officeDocument/2006/relationships" xmlns:m="http://schemas.openxmlformats.org/officeDocument/2006/math" xmlns:v="urn:schemas-microsoft-com:vml" xmlns:wp14="http://schemas.microsoft.com/office/word/2010/wordprocessingDrawing" xmlns:wp="http://schemas.openxmlformats.org/drawingml/2006/wordprocessingDrawing" xmlns:w10="urn:schemas-microsoft-com:office:word" xmlns:w="http://schemas.openxmlformats.org/wordprocessingml/2006/main" xmlns:w14="http://schemas.microsoft.com/office/word/2010/wordml" xmlns:w15="http://schemas.microsoft.com/office/word/2012/wordml" xmlns:w16cex="http://schemas.microsoft.com/office/word/2018/wordml/cex" xmlns:w16cid="http://schemas.microsoft.com/office/word/2016/wordml/cid" xmlns:w16="http://schemas.microsoft.com/office/word/2018/wordml" xmlns:w16sdtdh="http://schemas.microsoft.com/office/word/2020/wordml/sdtdatahash" xmlns:w16se="http://schemas.microsoft.com/office/word/2015/wordml/symex" xmlns:wpg="http://schemas.microsoft.com/office/word/2010/wordprocessingGroup" xmlns:wpi="http://schemas.microsoft.com/office/word/2010/wordprocessingInk" xmlns:wne="http://schemas.microsoft.com/office/word/2006/wordml" xmlns:wps="http://schemas.microsoft.com/office/word/2010/wordprocessingShape" mc:Ignorable="w14 w15 w16se w16cid w16 w16cex w16sdtdh wp14">
+<w:endnotes xmlns:wpc="http://schemas.microsoft.com/office/word/2010/wordprocessingCanvas" xmlns:cx="http://schemas.microsoft.com/office/drawing/2014/chartex" xmlns:cx1="http://schemas.microsoft.com/office/drawing/2015/9/8/chartex" xmlns:cx2="http://schemas.microsoft.com/office/drawing/2015/10/21/chartex" xmlns:cx3="http://schemas.microsoft.com/office/drawing/2016/5/9/chartex" xmlns:cx4="http://schemas.microsoft.com/office/drawing/2016/5/10/chartex" xmlns:cx5="http://schemas.microsoft.com/office/drawing/2016/5/11/chartex" xmlns:cx6="http://schemas.microsoft.com/office/drawing/2016/5/12/chartex" xmlns:cx7="http://schemas.microsoft.com/office/drawing/2016/5/13/chartex" xmlns:cx8="http://schemas.microsoft.com/office/drawing/2016/5/14/chartex" xmlns:mc="http://schemas.openxmlformats.org/markup-compatibility/2006" xmlns:aink="http://schemas.microsoft.com/office/drawing/2016/ink" xmlns:am3d="http://schemas.microsoft.com/office/drawing/2017/model3d" xmlns:o="urn:schemas-microsoft-com:office:office" xmlns:oel="http://schemas.microsoft.com/office/2019/extlst" xmlns:r="http://schemas.openxmlformats.org/officeDocument/2006/relationships" xmlns:m="http://schemas.openxmlformats.org/officeDocument/2006/math" xmlns:v="urn:schemas-microsoft-com:vml" xmlns:wp14="http://schemas.microsoft.com/office/word/2010/wordprocessingDrawing" xmlns:wp="http://schemas.openxmlformats.org/drawingml/2006/wordprocessingDrawing" xmlns:w10="urn:schemas-microsoft-com:office:word" xmlns:w="http://schemas.openxmlformats.org/wordprocessingml/2006/main" xmlns:w14="http://schemas.microsoft.com/office/word/2010/wordml" xmlns:w15="http://schemas.microsoft.com/office/word/2012/wordml" xmlns:w16cex="http://schemas.microsoft.com/office/word/2018/wordml/cex" xmlns:w16cid="http://schemas.microsoft.com/office/word/2016/wordml/cid" xmlns:w16="http://schemas.microsoft.com/office/word/2018/wordml" xmlns:w16du="http://schemas.microsoft.com/office/word/2023/wordml/word16du" xmlns:w16sdtdh="http://schemas.microsoft.com/office/word/2020/wordml/sdtdatahash" xmlns:w16se="http://schemas.microsoft.com/office/word/2015/wordml/symex" xmlns:wpg="http://schemas.microsoft.com/office/word/2010/wordprocessingGroup" xmlns:wpi="http://schemas.microsoft.com/office/word/2010/wordprocessingInk" xmlns:wne="http://schemas.microsoft.com/office/word/2006/wordml" xmlns:wps="http://schemas.microsoft.com/office/word/2010/wordprocessingShape" mc:Ignorable="w14 w15 w16se w16cid w16 w16cex w16sdtdh wp14">
   <w:endnote w:type="separator" w:id="-1">
     <w:p>
       <w:pPr>
@@ -2140,7 +2178,7 @@
 </file>
 
 <file path=word/footer1.xml><?xml version="1.0" encoding="utf-8"?>
-<w:ftr xmlns:wpc="http://schemas.microsoft.com/office/word/2010/wordprocessingCanvas" xmlns:cx="http://schemas.microsoft.com/office/drawing/2014/chartex" xmlns:cx1="http://schemas.microsoft.com/office/drawing/2015/9/8/chartex" xmlns:cx2="http://schemas.microsoft.com/office/drawing/2015/10/21/chartex" xmlns:cx3="http://schemas.microsoft.com/office/drawing/2016/5/9/chartex" xmlns:cx4="http://schemas.microsoft.com/office/drawing/2016/5/10/chartex" xmlns:cx5="http://schemas.microsoft.com/office/drawing/2016/5/11/chartex" xmlns:cx6="http://schemas.microsoft.com/office/drawing/2016/5/12/chartex" xmlns:cx7="http://schemas.microsoft.com/office/drawing/2016/5/13/chartex" xmlns:cx8="http://schemas.microsoft.com/office/drawing/2016/5/14/chartex" xmlns:mc="http://schemas.openxmlformats.org/markup-compatibility/2006" xmlns:aink="http://schemas.microsoft.com/office/drawing/2016/ink" xmlns:am3d="http://schemas.microsoft.com/office/drawing/2017/model3d" xmlns:o="urn:schemas-microsoft-com:office:office" xmlns:oel="http://schemas.microsoft.com/office/2019/extlst" xmlns:r="http://schemas.openxmlformats.org/officeDocument/2006/relationships" xmlns:m="http://schemas.openxmlformats.org/officeDocument/2006/math" xmlns:v="urn:schemas-microsoft-com:vml" xmlns:wp14="http://schemas.microsoft.com/office/word/2010/wordprocessingDrawing" xmlns:wp="http://schemas.openxmlformats.org/drawingml/2006/wordprocessingDrawing" xmlns:w10="urn:schemas-microsoft-com:office:word" xmlns:w="http://schemas.openxmlformats.org/wordprocessingml/2006/main" xmlns:w14="http://schemas.microsoft.com/office/word/2010/wordml" xmlns:w15="http://schemas.microsoft.com/office/word/2012/wordml" xmlns:w16cex="http://schemas.microsoft.com/office/word/2018/wordml/cex" xmlns:w16cid="http://schemas.microsoft.com/office/word/2016/wordml/cid" xmlns:w16="http://schemas.microsoft.com/office/word/2018/wordml" xmlns:w16sdtdh="http://schemas.microsoft.com/office/word/2020/wordml/sdtdatahash" xmlns:w16se="http://schemas.microsoft.com/office/word/2015/wordml/symex" xmlns:wpg="http://schemas.microsoft.com/office/word/2010/wordprocessingGroup" xmlns:wpi="http://schemas.microsoft.com/office/word/2010/wordprocessingInk" xmlns:wne="http://schemas.microsoft.com/office/word/2006/wordml" xmlns:wps="http://schemas.microsoft.com/office/word/2010/wordprocessingShape" mc:Ignorable="w14 w15 w16se w16cid w16 w16cex w16sdtdh wp14">
+<w:ftr xmlns:wpc="http://schemas.microsoft.com/office/word/2010/wordprocessingCanvas" xmlns:cx="http://schemas.microsoft.com/office/drawing/2014/chartex" xmlns:cx1="http://schemas.microsoft.com/office/drawing/2015/9/8/chartex" xmlns:cx2="http://schemas.microsoft.com/office/drawing/2015/10/21/chartex" xmlns:cx3="http://schemas.microsoft.com/office/drawing/2016/5/9/chartex" xmlns:cx4="http://schemas.microsoft.com/office/drawing/2016/5/10/chartex" xmlns:cx5="http://schemas.microsoft.com/office/drawing/2016/5/11/chartex" xmlns:cx6="http://schemas.microsoft.com/office/drawing/2016/5/12/chartex" xmlns:cx7="http://schemas.microsoft.com/office/drawing/2016/5/13/chartex" xmlns:cx8="http://schemas.microsoft.com/office/drawing/2016/5/14/chartex" xmlns:mc="http://schemas.openxmlformats.org/markup-compatibility/2006" xmlns:aink="http://schemas.microsoft.com/office/drawing/2016/ink" xmlns:am3d="http://schemas.microsoft.com/office/drawing/2017/model3d" xmlns:o="urn:schemas-microsoft-com:office:office" xmlns:oel="http://schemas.microsoft.com/office/2019/extlst" xmlns:r="http://schemas.openxmlformats.org/officeDocument/2006/relationships" xmlns:m="http://schemas.openxmlformats.org/officeDocument/2006/math" xmlns:v="urn:schemas-microsoft-com:vml" xmlns:wp14="http://schemas.microsoft.com/office/word/2010/wordprocessingDrawing" xmlns:wp="http://schemas.openxmlformats.org/drawingml/2006/wordprocessingDrawing" xmlns:w10="urn:schemas-microsoft-com:office:word" xmlns:w="http://schemas.openxmlformats.org/wordprocessingml/2006/main" xmlns:w14="http://schemas.microsoft.com/office/word/2010/wordml" xmlns:w15="http://schemas.microsoft.com/office/word/2012/wordml" xmlns:w16cex="http://schemas.microsoft.com/office/word/2018/wordml/cex" xmlns:w16cid="http://schemas.microsoft.com/office/word/2016/wordml/cid" xmlns:w16="http://schemas.microsoft.com/office/word/2018/wordml" xmlns:w16du="http://schemas.microsoft.com/office/word/2023/wordml/word16du" xmlns:w16sdtdh="http://schemas.microsoft.com/office/word/2020/wordml/sdtdatahash" xmlns:w16se="http://schemas.microsoft.com/office/word/2015/wordml/symex" xmlns:wpg="http://schemas.microsoft.com/office/word/2010/wordprocessingGroup" xmlns:wpi="http://schemas.microsoft.com/office/word/2010/wordprocessingInk" xmlns:wne="http://schemas.microsoft.com/office/word/2006/wordml" xmlns:wps="http://schemas.microsoft.com/office/word/2010/wordprocessingShape" mc:Ignorable="w14 w15 w16se w16cid w16 w16cex w16sdtdh wp14">
   <w:sdt>
     <w:sdtPr>
       <w:id w:val="-52004980"/>
@@ -2207,7 +2245,7 @@
 </file>
 
 <file path=word/footnotes.xml><?xml version="1.0" encoding="utf-8"?>
-<w:footnotes xmlns:wpc="http://schemas.microsoft.com/office/word/2010/wordprocessingCanvas" xmlns:cx="http://schemas.microsoft.com/office/drawing/2014/chartex" xmlns:cx1="http://schemas.microsoft.com/office/drawing/2015/9/8/chartex" xmlns:cx2="http://schemas.microsoft.com/office/drawing/2015/10/21/chartex" xmlns:cx3="http://schemas.microsoft.com/office/drawing/2016/5/9/chartex" xmlns:cx4="http://schemas.microsoft.com/office/drawing/2016/5/10/chartex" xmlns:cx5="http://schemas.microsoft.com/office/drawing/2016/5/11/chartex" xmlns:cx6="http://schemas.microsoft.com/office/drawing/2016/5/12/chartex" xmlns:cx7="http://schemas.microsoft.com/office/drawing/2016/5/13/chartex" xmlns:cx8="http://schemas.microsoft.com/office/drawing/2016/5/14/chartex" xmlns:mc="http://schemas.openxmlformats.org/markup-compatibility/2006" xmlns:aink="http://schemas.microsoft.com/office/drawing/2016/ink" xmlns:am3d="http://schemas.microsoft.com/office/drawing/2017/model3d" xmlns:o="urn:schemas-microsoft-com:office:office" xmlns:oel="http://schemas.microsoft.com/office/2019/extlst" xmlns:r="http://schemas.openxmlformats.org/officeDocument/2006/relationships" xmlns:m="http://schemas.openxmlformats.org/officeDocument/2006/math" xmlns:v="urn:schemas-microsoft-com:vml" xmlns:wp14="http://schemas.microsoft.com/office/word/2010/wordprocessingDrawing" xmlns:wp="http://schemas.openxmlformats.org/drawingml/2006/wordprocessingDrawing" xmlns:w10="urn:schemas-microsoft-com:office:word" xmlns:w="http://schemas.openxmlformats.org/wordprocessingml/2006/main" xmlns:w14="http://schemas.microsoft.com/office/word/2010/wordml" xmlns:w15="http://schemas.microsoft.com/office/word/2012/wordml" xmlns:w16cex="http://schemas.microsoft.com/office/word/2018/wordml/cex" xmlns:w16cid="http://schemas.microsoft.com/office/word/2016/wordml/cid" xmlns:w16="http://schemas.microsoft.com/office/word/2018/wordml" xmlns:w16sdtdh="http://schemas.microsoft.com/office/word/2020/wordml/sdtdatahash" xmlns:w16se="http://schemas.microsoft.com/office/word/2015/wordml/symex" xmlns:wpg="http://schemas.microsoft.com/office/word/2010/wordprocessingGroup" xmlns:wpi="http://schemas.microsoft.com/office/word/2010/wordprocessingInk" xmlns:wne="http://schemas.microsoft.com/office/word/2006/wordml" xmlns:wps="http://schemas.microsoft.com/office/word/2010/wordprocessingShape" mc:Ignorable="w14 w15 w16se w16cid w16 w16cex w16sdtdh wp14">
+<w:footnotes xmlns:wpc="http://schemas.microsoft.com/office/word/2010/wordprocessingCanvas" xmlns:cx="http://schemas.microsoft.com/office/drawing/2014/chartex" xmlns:cx1="http://schemas.microsoft.com/office/drawing/2015/9/8/chartex" xmlns:cx2="http://schemas.microsoft.com/office/drawing/2015/10/21/chartex" xmlns:cx3="http://schemas.microsoft.com/office/drawing/2016/5/9/chartex" xmlns:cx4="http://schemas.microsoft.com/office/drawing/2016/5/10/chartex" xmlns:cx5="http://schemas.microsoft.com/office/drawing/2016/5/11/chartex" xmlns:cx6="http://schemas.microsoft.com/office/drawing/2016/5/12/chartex" xmlns:cx7="http://schemas.microsoft.com/office/drawing/2016/5/13/chartex" xmlns:cx8="http://schemas.microsoft.com/office/drawing/2016/5/14/chartex" xmlns:mc="http://schemas.openxmlformats.org/markup-compatibility/2006" xmlns:aink="http://schemas.microsoft.com/office/drawing/2016/ink" xmlns:am3d="http://schemas.microsoft.com/office/drawing/2017/model3d" xmlns:o="urn:schemas-microsoft-com:office:office" xmlns:oel="http://schemas.microsoft.com/office/2019/extlst" xmlns:r="http://schemas.openxmlformats.org/officeDocument/2006/relationships" xmlns:m="http://schemas.openxmlformats.org/officeDocument/2006/math" xmlns:v="urn:schemas-microsoft-com:vml" xmlns:wp14="http://schemas.microsoft.com/office/word/2010/wordprocessingDrawing" xmlns:wp="http://schemas.openxmlformats.org/drawingml/2006/wordprocessingDrawing" xmlns:w10="urn:schemas-microsoft-com:office:word" xmlns:w="http://schemas.openxmlformats.org/wordprocessingml/2006/main" xmlns:w14="http://schemas.microsoft.com/office/word/2010/wordml" xmlns:w15="http://schemas.microsoft.com/office/word/2012/wordml" xmlns:w16cex="http://schemas.microsoft.com/office/word/2018/wordml/cex" xmlns:w16cid="http://schemas.microsoft.com/office/word/2016/wordml/cid" xmlns:w16="http://schemas.microsoft.com/office/word/2018/wordml" xmlns:w16du="http://schemas.microsoft.com/office/word/2023/wordml/word16du" xmlns:w16sdtdh="http://schemas.microsoft.com/office/word/2020/wordml/sdtdatahash" xmlns:w16se="http://schemas.microsoft.com/office/word/2015/wordml/symex" xmlns:wpg="http://schemas.microsoft.com/office/word/2010/wordprocessingGroup" xmlns:wpi="http://schemas.microsoft.com/office/word/2010/wordprocessingInk" xmlns:wne="http://schemas.microsoft.com/office/word/2006/wordml" xmlns:wps="http://schemas.microsoft.com/office/word/2010/wordprocessingShape" mc:Ignorable="w14 w15 w16se w16cid w16 w16cex w16sdtdh wp14">
   <w:footnote w:type="separator" w:id="-1">
     <w:p>
       <w:pPr>
@@ -2232,7 +2270,7 @@
 </file>
 
 <file path=word/numbering.xml><?xml version="1.0" encoding="utf-8"?>
-<w:numbering xmlns:wpc="http://schemas.microsoft.com/office/word/2010/wordprocessingCanvas" xmlns:cx="http://schemas.microsoft.com/office/drawing/2014/chartex" xmlns:cx1="http://schemas.microsoft.com/office/drawing/2015/9/8/chartex" xmlns:cx2="http://schemas.microsoft.com/office/drawing/2015/10/21/chartex" xmlns:cx3="http://schemas.microsoft.com/office/drawing/2016/5/9/chartex" xmlns:cx4="http://schemas.microsoft.com/office/drawing/2016/5/10/chartex" xmlns:cx5="http://schemas.microsoft.com/office/drawing/2016/5/11/chartex" xmlns:cx6="http://schemas.microsoft.com/office/drawing/2016/5/12/chartex" xmlns:cx7="http://schemas.microsoft.com/office/drawing/2016/5/13/chartex" xmlns:cx8="http://schemas.microsoft.com/office/drawing/2016/5/14/chartex" xmlns:mc="http://schemas.openxmlformats.org/markup-compatibility/2006" xmlns:aink="http://schemas.microsoft.com/office/drawing/2016/ink" xmlns:am3d="http://schemas.microsoft.com/office/drawing/2017/model3d" xmlns:o="urn:schemas-microsoft-com:office:office" xmlns:oel="http://schemas.microsoft.com/office/2019/extlst" xmlns:r="http://schemas.openxmlformats.org/officeDocument/2006/relationships" xmlns:m="http://schemas.openxmlformats.org/officeDocument/2006/math" xmlns:v="urn:schemas-microsoft-com:vml" xmlns:wp14="http://schemas.microsoft.com/office/word/2010/wordprocessingDrawing" xmlns:wp="http://schemas.openxmlformats.org/drawingml/2006/wordprocessingDrawing" xmlns:w10="urn:schemas-microsoft-com:office:word" xmlns:w="http://schemas.openxmlformats.org/wordprocessingml/2006/main" xmlns:w14="http://schemas.microsoft.com/office/word/2010/wordml" xmlns:w15="http://schemas.microsoft.com/office/word/2012/wordml" xmlns:w16cex="http://schemas.microsoft.com/office/word/2018/wordml/cex" xmlns:w16cid="http://schemas.microsoft.com/office/word/2016/wordml/cid" xmlns:w16="http://schemas.microsoft.com/office/word/2018/wordml" xmlns:w16sdtdh="http://schemas.microsoft.com/office/word/2020/wordml/sdtdatahash" xmlns:w16se="http://schemas.microsoft.com/office/word/2015/wordml/symex" xmlns:wpg="http://schemas.microsoft.com/office/word/2010/wordprocessingGroup" xmlns:wpi="http://schemas.microsoft.com/office/word/2010/wordprocessingInk" xmlns:wne="http://schemas.microsoft.com/office/word/2006/wordml" xmlns:wps="http://schemas.microsoft.com/office/word/2010/wordprocessingShape" mc:Ignorable="w14 w15 w16se w16cid w16 w16cex w16sdtdh wp14">
+<w:numbering xmlns:wpc="http://schemas.microsoft.com/office/word/2010/wordprocessingCanvas" xmlns:cx="http://schemas.microsoft.com/office/drawing/2014/chartex" xmlns:cx1="http://schemas.microsoft.com/office/drawing/2015/9/8/chartex" xmlns:cx2="http://schemas.microsoft.com/office/drawing/2015/10/21/chartex" xmlns:cx3="http://schemas.microsoft.com/office/drawing/2016/5/9/chartex" xmlns:cx4="http://schemas.microsoft.com/office/drawing/2016/5/10/chartex" xmlns:cx5="http://schemas.microsoft.com/office/drawing/2016/5/11/chartex" xmlns:cx6="http://schemas.microsoft.com/office/drawing/2016/5/12/chartex" xmlns:cx7="http://schemas.microsoft.com/office/drawing/2016/5/13/chartex" xmlns:cx8="http://schemas.microsoft.com/office/drawing/2016/5/14/chartex" xmlns:mc="http://schemas.openxmlformats.org/markup-compatibility/2006" xmlns:aink="http://schemas.microsoft.com/office/drawing/2016/ink" xmlns:am3d="http://schemas.microsoft.com/office/drawing/2017/model3d" xmlns:o="urn:schemas-microsoft-com:office:office" xmlns:oel="http://schemas.microsoft.com/office/2019/extlst" xmlns:r="http://schemas.openxmlformats.org/officeDocument/2006/relationships" xmlns:m="http://schemas.openxmlformats.org/officeDocument/2006/math" xmlns:v="urn:schemas-microsoft-com:vml" xmlns:wp14="http://schemas.microsoft.com/office/word/2010/wordprocessingDrawing" xmlns:wp="http://schemas.openxmlformats.org/drawingml/2006/wordprocessingDrawing" xmlns:w10="urn:schemas-microsoft-com:office:word" xmlns:w="http://schemas.openxmlformats.org/wordprocessingml/2006/main" xmlns:w14="http://schemas.microsoft.com/office/word/2010/wordml" xmlns:w15="http://schemas.microsoft.com/office/word/2012/wordml" xmlns:w16cex="http://schemas.microsoft.com/office/word/2018/wordml/cex" xmlns:w16cid="http://schemas.microsoft.com/office/word/2016/wordml/cid" xmlns:w16="http://schemas.microsoft.com/office/word/2018/wordml" xmlns:w16du="http://schemas.microsoft.com/office/word/2023/wordml/word16du" xmlns:w16sdtdh="http://schemas.microsoft.com/office/word/2020/wordml/sdtdatahash" xmlns:w16se="http://schemas.microsoft.com/office/word/2015/wordml/symex" xmlns:wpg="http://schemas.microsoft.com/office/word/2010/wordprocessingGroup" xmlns:wpi="http://schemas.microsoft.com/office/word/2010/wordprocessingInk" xmlns:wne="http://schemas.microsoft.com/office/word/2006/wordml" xmlns:wps="http://schemas.microsoft.com/office/word/2010/wordprocessingShape" mc:Ignorable="w14 w15 w16se w16cid w16 w16cex w16sdtdh wp14">
   <w:abstractNum w:abstractNumId="0" w15:restartNumberingAfterBreak="0">
     <w:nsid w:val="015B24A9"/>
     <w:multiLevelType w:val="multilevel"/>

</xml_diff>